<commit_message>
ISIS-1335: improving docs for setting up file/live templates for IntelliJ, some small fixes.  Also updated the cheat sheet PDF/docx
</commit_message>
<xml_diff>
--- a/adocs/documentation/src/main/asciidoc/resources/cheat-sheets/IsisCheatSheet.docx
+++ b/adocs/documentation/src/main/asciidoc/resources/cheat-sheets/IsisCheatSheet.docx
@@ -2,6 +2,8 @@
 <file path=word/document.xml><?xml version="1.0" encoding="utf-8"?>
 <w:document xmlns:wpc="http://schemas.microsoft.com/office/word/2010/wordprocessingCanvas" xmlns:mc="http://schemas.openxmlformats.org/markup-compatibility/2006" xmlns:o="urn:schemas-microsoft-com:office:office" xmlns:r="http://schemas.openxmlformats.org/officeDocument/2006/relationships" xmlns:m="http://schemas.openxmlformats.org/officeDocument/2006/math" xmlns:v="urn:schemas-microsoft-com:vml" xmlns:wp14="http://schemas.microsoft.com/office/word/2010/wordprocessingDrawing" xmlns:wp="http://schemas.openxmlformats.org/drawingml/2006/wordprocessingDrawing" xmlns:w10="urn:schemas-microsoft-com:office:word" xmlns:w="http://schemas.openxmlformats.org/wordprocessingml/2006/main" xmlns:w14="http://schemas.microsoft.com/office/word/2010/wordml" xmlns:wpg="http://schemas.microsoft.com/office/word/2010/wordprocessingGroup" xmlns:wpi="http://schemas.microsoft.com/office/word/2010/wordprocessingInk" xmlns:wne="http://schemas.microsoft.com/office/word/2006/wordml" xmlns:wps="http://schemas.microsoft.com/office/word/2010/wordprocessingShape" mc:Ignorable="w14 wp14">
   <w:body>
+    <w:bookmarkStart w:id="0" w:name="_GoBack"/>
+    <w:bookmarkEnd w:id="0"/>
     <w:p>
       <w:pPr>
         <w:spacing w:after="0"/>
@@ -341,6 +343,14 @@
           <w:i/>
           <w:sz w:val="24"/>
         </w:rPr>
+        <w:t xml:space="preserve">Apache </w:t>
+      </w:r>
+      <w:r>
+        <w:rPr>
+          <w:b/>
+          <w:i/>
+          <w:sz w:val="24"/>
+        </w:rPr>
         <w:t>Isis A</w:t>
       </w:r>
       <w:r>
@@ -785,7 +795,6 @@
           <w:sz w:val="20"/>
         </w:rPr>
       </w:pPr>
-      <w:proofErr w:type="spellStart"/>
       <w:r>
         <w:rPr>
           <w:rFonts w:cs="Courier New"/>
@@ -800,9 +809,16 @@
           <w:i/>
           <w:sz w:val="20"/>
         </w:rPr>
-        <w:t>.layout.json</w:t>
-      </w:r>
-      <w:proofErr w:type="spellEnd"/>
+        <w:t>.layout.</w:t>
+      </w:r>
+      <w:r>
+        <w:rPr>
+          <w:rFonts w:cs="Courier New"/>
+          <w:i/>
+          <w:sz w:val="20"/>
+        </w:rPr>
+        <w:t>xml</w:t>
+      </w:r>
       <w:r>
         <w:rPr>
           <w:rFonts w:cs="Courier New"/>
@@ -827,188 +843,6 @@
           <w:sz w:val="20"/>
         </w:rPr>
         <w:t>XxxLayout</w:t>
-      </w:r>
-      <w:proofErr w:type="spellEnd"/>
-    </w:p>
-    <w:p>
-      <w:pPr>
-        <w:spacing w:before="240" w:after="60"/>
-        <w:rPr>
-          <w:u w:val="single"/>
-        </w:rPr>
-      </w:pPr>
-      <w:r>
-        <w:rPr>
-          <w:b/>
-          <w:i/>
-          <w:sz w:val="24"/>
-        </w:rPr>
-        <w:t>Java/JEE Annotations</w:t>
-      </w:r>
-    </w:p>
-    <w:p>
-      <w:pPr>
-        <w:spacing w:before="20" w:after="20"/>
-        <w:rPr>
-          <w:rFonts w:cs="Courier New"/>
-          <w:sz w:val="20"/>
-        </w:rPr>
-      </w:pPr>
-      <w:r>
-        <w:rPr>
-          <w:rFonts w:cs="Courier New"/>
-          <w:sz w:val="20"/>
-        </w:rPr>
-        <w:t>@</w:t>
-      </w:r>
-      <w:proofErr w:type="spellStart"/>
-      <w:r>
-        <w:rPr>
-          <w:rFonts w:cs="Courier New"/>
-          <w:sz w:val="20"/>
-        </w:rPr>
-        <w:t>javax.enterprise.context.RequestScoped</w:t>
-      </w:r>
-      <w:proofErr w:type="spellEnd"/>
-    </w:p>
-    <w:p>
-      <w:pPr>
-        <w:spacing w:before="20" w:after="20"/>
-        <w:rPr>
-          <w:rFonts w:cs="Courier New"/>
-          <w:sz w:val="20"/>
-        </w:rPr>
-      </w:pPr>
-      <w:r>
-        <w:rPr>
-          <w:rFonts w:cs="Courier New"/>
-          <w:sz w:val="20"/>
-        </w:rPr>
-        <w:t>@</w:t>
-      </w:r>
-      <w:proofErr w:type="spellStart"/>
-      <w:r>
-        <w:rPr>
-          <w:rFonts w:cs="Courier New"/>
-          <w:sz w:val="20"/>
-        </w:rPr>
-        <w:t>javax.inject.Inject</w:t>
-      </w:r>
-      <w:proofErr w:type="spellEnd"/>
-    </w:p>
-    <w:p>
-      <w:pPr>
-        <w:spacing w:before="20" w:after="20"/>
-        <w:rPr>
-          <w:rFonts w:cs="Courier New"/>
-          <w:sz w:val="20"/>
-        </w:rPr>
-      </w:pPr>
-      <w:r>
-        <w:rPr>
-          <w:rFonts w:cs="Courier New"/>
-          <w:sz w:val="20"/>
-        </w:rPr>
-        <w:t>@</w:t>
-      </w:r>
-      <w:proofErr w:type="spellStart"/>
-      <w:r>
-        <w:rPr>
-          <w:rFonts w:cs="Courier New"/>
-          <w:sz w:val="20"/>
-        </w:rPr>
-        <w:t>javax.annotation.PostConstruct</w:t>
-      </w:r>
-      <w:proofErr w:type="spellEnd"/>
-    </w:p>
-    <w:p>
-      <w:pPr>
-        <w:spacing w:before="20" w:after="20"/>
-        <w:rPr>
-          <w:rFonts w:cs="Courier New"/>
-          <w:sz w:val="20"/>
-        </w:rPr>
-      </w:pPr>
-      <w:r>
-        <w:rPr>
-          <w:rFonts w:cs="Courier New"/>
-          <w:sz w:val="20"/>
-        </w:rPr>
-        <w:t>@</w:t>
-      </w:r>
-      <w:proofErr w:type="spellStart"/>
-      <w:r>
-        <w:rPr>
-          <w:rFonts w:cs="Courier New"/>
-          <w:sz w:val="20"/>
-        </w:rPr>
-        <w:t>javax.annotation.PreDestroy</w:t>
-      </w:r>
-      <w:proofErr w:type="spellEnd"/>
-    </w:p>
-    <w:p>
-      <w:pPr>
-        <w:spacing w:before="20" w:after="20"/>
-        <w:rPr>
-          <w:rFonts w:cs="Courier New"/>
-          <w:sz w:val="20"/>
-        </w:rPr>
-      </w:pPr>
-      <w:r>
-        <w:rPr>
-          <w:rFonts w:cs="Courier New"/>
-          <w:sz w:val="20"/>
-        </w:rPr>
-        <w:t>@</w:t>
-      </w:r>
-      <w:proofErr w:type="spellStart"/>
-      <w:r>
-        <w:rPr>
-          <w:rFonts w:cs="Courier New"/>
-          <w:sz w:val="20"/>
-        </w:rPr>
-        <w:t>javax.validation.constraints.Digits</w:t>
-      </w:r>
-      <w:proofErr w:type="spellEnd"/>
-    </w:p>
-    <w:p>
-      <w:pPr>
-        <w:spacing w:before="240" w:after="60"/>
-        <w:rPr>
-          <w:u w:val="single"/>
-        </w:rPr>
-      </w:pPr>
-      <w:r>
-        <w:rPr>
-          <w:b/>
-          <w:i/>
-          <w:sz w:val="24"/>
-        </w:rPr>
-        <w:t>Guava Annotations</w:t>
-      </w:r>
-    </w:p>
-    <w:p>
-      <w:pPr>
-        <w:spacing w:before="20" w:after="20"/>
-        <w:rPr>
-          <w:rFonts w:cs="Courier New"/>
-          <w:sz w:val="20"/>
-        </w:rPr>
-      </w:pPr>
-      <w:r>
-        <w:rPr>
-          <w:rFonts w:cs="Courier New"/>
-          <w:sz w:val="20"/>
-        </w:rPr>
-        <w:t>@</w:t>
-      </w:r>
-      <w:proofErr w:type="spellStart"/>
-      <w:r>
-        <w:rPr>
-          <w:rFonts w:cs="Courier New"/>
-          <w:sz w:val="20"/>
-        </w:rPr>
-        <w:t>com.google.common.eventbus.Subscribe</w:t>
       </w:r>
       <w:proofErr w:type="spellEnd"/>
     </w:p>
@@ -1305,6 +1139,245 @@
     </w:p>
     <w:p>
       <w:pPr>
+        <w:spacing w:before="240" w:after="60"/>
+        <w:rPr>
+          <w:u w:val="single"/>
+        </w:rPr>
+      </w:pPr>
+      <w:r>
+        <w:rPr>
+          <w:b/>
+          <w:i/>
+          <w:sz w:val="24"/>
+        </w:rPr>
+        <w:t>Other Annotations</w:t>
+      </w:r>
+    </w:p>
+    <w:p>
+      <w:pPr>
+        <w:spacing w:before="20" w:after="20"/>
+        <w:rPr>
+          <w:rFonts w:cs="Courier New"/>
+          <w:sz w:val="20"/>
+        </w:rPr>
+      </w:pPr>
+      <w:r>
+        <w:rPr>
+          <w:rFonts w:cs="Courier New"/>
+          <w:sz w:val="20"/>
+        </w:rPr>
+        <w:t>@</w:t>
+      </w:r>
+      <w:proofErr w:type="spellStart"/>
+      <w:r>
+        <w:rPr>
+          <w:rFonts w:cs="Courier New"/>
+          <w:sz w:val="20"/>
+        </w:rPr>
+        <w:t>javax.enterprise.context.RequestScoped</w:t>
+      </w:r>
+      <w:proofErr w:type="spellEnd"/>
+    </w:p>
+    <w:p>
+      <w:pPr>
+        <w:spacing w:before="20" w:after="20"/>
+        <w:rPr>
+          <w:rFonts w:cs="Courier New"/>
+          <w:sz w:val="20"/>
+        </w:rPr>
+      </w:pPr>
+      <w:r>
+        <w:rPr>
+          <w:rFonts w:cs="Courier New"/>
+          <w:sz w:val="20"/>
+        </w:rPr>
+        <w:t>@</w:t>
+      </w:r>
+      <w:proofErr w:type="spellStart"/>
+      <w:r>
+        <w:rPr>
+          <w:rFonts w:cs="Courier New"/>
+          <w:sz w:val="20"/>
+        </w:rPr>
+        <w:t>javax.inject.Inject</w:t>
+      </w:r>
+      <w:proofErr w:type="spellEnd"/>
+    </w:p>
+    <w:p>
+      <w:pPr>
+        <w:spacing w:before="20" w:after="20"/>
+        <w:rPr>
+          <w:rFonts w:cs="Courier New"/>
+          <w:sz w:val="20"/>
+        </w:rPr>
+      </w:pPr>
+      <w:r>
+        <w:rPr>
+          <w:rFonts w:cs="Courier New"/>
+          <w:sz w:val="20"/>
+        </w:rPr>
+        <w:t>@</w:t>
+      </w:r>
+      <w:proofErr w:type="spellStart"/>
+      <w:r>
+        <w:rPr>
+          <w:rFonts w:cs="Courier New"/>
+          <w:sz w:val="20"/>
+        </w:rPr>
+        <w:t>javax.annotation.PostConstruct</w:t>
+      </w:r>
+      <w:proofErr w:type="spellEnd"/>
+    </w:p>
+    <w:p>
+      <w:pPr>
+        <w:spacing w:before="20" w:after="20"/>
+        <w:rPr>
+          <w:rFonts w:cs="Courier New"/>
+          <w:sz w:val="20"/>
+        </w:rPr>
+      </w:pPr>
+      <w:r>
+        <w:rPr>
+          <w:rFonts w:cs="Courier New"/>
+          <w:sz w:val="20"/>
+        </w:rPr>
+        <w:t>@</w:t>
+      </w:r>
+      <w:proofErr w:type="spellStart"/>
+      <w:r>
+        <w:rPr>
+          <w:rFonts w:cs="Courier New"/>
+          <w:sz w:val="20"/>
+        </w:rPr>
+        <w:t>javax.annotation.PreDestroy</w:t>
+      </w:r>
+      <w:proofErr w:type="spellEnd"/>
+    </w:p>
+    <w:p>
+      <w:pPr>
+        <w:spacing w:before="20" w:after="20"/>
+        <w:rPr>
+          <w:rFonts w:cs="Courier New"/>
+          <w:sz w:val="20"/>
+        </w:rPr>
+      </w:pPr>
+      <w:r>
+        <w:rPr>
+          <w:rFonts w:cs="Courier New"/>
+          <w:sz w:val="20"/>
+        </w:rPr>
+        <w:t>@</w:t>
+      </w:r>
+      <w:proofErr w:type="spellStart"/>
+      <w:r>
+        <w:rPr>
+          <w:rFonts w:cs="Courier New"/>
+          <w:sz w:val="20"/>
+        </w:rPr>
+        <w:t>javax.validation.constraints.Digits</w:t>
+      </w:r>
+      <w:proofErr w:type="spellEnd"/>
+    </w:p>
+    <w:p>
+      <w:pPr>
+        <w:spacing w:before="20" w:after="20"/>
+        <w:rPr>
+          <w:rFonts w:cs="Courier New"/>
+          <w:sz w:val="10"/>
+        </w:rPr>
+      </w:pPr>
+    </w:p>
+    <w:p>
+      <w:pPr>
+        <w:spacing w:before="20" w:after="20"/>
+        <w:rPr>
+          <w:rFonts w:cs="Courier New"/>
+        </w:rPr>
+      </w:pPr>
+      <w:proofErr w:type="gramStart"/>
+      <w:r>
+        <w:rPr>
+          <w:rFonts w:cs="Courier New"/>
+        </w:rPr>
+        <w:t>@</w:t>
+      </w:r>
+      <w:proofErr w:type="spellStart"/>
+      <w:r>
+        <w:rPr>
+          <w:rFonts w:cs="Courier New"/>
+        </w:rPr>
+        <w:t>javax.xml.bind.annotation.XmRootElement</w:t>
+      </w:r>
+      <w:proofErr w:type="spellEnd"/>
+      <w:r>
+        <w:rPr>
+          <w:rFonts w:cs="Courier New"/>
+        </w:rPr>
+        <w:t xml:space="preserve"> etc.</w:t>
+      </w:r>
+      <w:proofErr w:type="gramEnd"/>
+    </w:p>
+    <w:p>
+      <w:pPr>
+        <w:spacing w:before="20" w:after="20"/>
+        <w:rPr>
+          <w:rFonts w:cs="Courier New"/>
+          <w:sz w:val="12"/>
+        </w:rPr>
+      </w:pPr>
+    </w:p>
+    <w:p>
+      <w:pPr>
+        <w:spacing w:before="20" w:after="20"/>
+        <w:rPr>
+          <w:rFonts w:cs="Courier New"/>
+          <w:sz w:val="20"/>
+        </w:rPr>
+      </w:pPr>
+      <w:r>
+        <w:rPr>
+          <w:rFonts w:cs="Courier New"/>
+          <w:sz w:val="20"/>
+        </w:rPr>
+        <w:t>@</w:t>
+      </w:r>
+      <w:proofErr w:type="spellStart"/>
+      <w:r>
+        <w:rPr>
+          <w:rFonts w:cs="Courier New"/>
+          <w:sz w:val="20"/>
+        </w:rPr>
+        <w:t>com.google.common.eventbus.Subscribe</w:t>
+      </w:r>
+      <w:proofErr w:type="spellEnd"/>
+    </w:p>
+    <w:p>
+      <w:pPr>
+        <w:spacing w:before="20" w:after="20"/>
+        <w:rPr>
+          <w:rFonts w:cs="Courier New"/>
+          <w:sz w:val="18"/>
+        </w:rPr>
+      </w:pPr>
+      <w:r>
+        <w:rPr>
+          <w:rFonts w:cs="Courier New"/>
+          <w:sz w:val="18"/>
+        </w:rPr>
+        <w:t>@</w:t>
+      </w:r>
+      <w:proofErr w:type="spellStart"/>
+      <w:r>
+        <w:rPr>
+          <w:rFonts w:cs="Courier New"/>
+          <w:sz w:val="18"/>
+        </w:rPr>
+        <w:t>org.axonframework.eventhandling.annotation.EventHandler</w:t>
+      </w:r>
+      <w:proofErr w:type="spellEnd"/>
+    </w:p>
+    <w:p>
+      <w:pPr>
         <w:spacing w:before="300" w:after="60"/>
         <w:rPr>
           <w:b/>
@@ -1860,7 +1933,7 @@
           <w:i/>
           <w:sz w:val="26"/>
         </w:rPr>
-        <w:t>DomainObjectContainer</w:t>
+        <w:t>RepositoryService</w:t>
       </w:r>
       <w:proofErr w:type="spellEnd"/>
     </w:p>
@@ -1871,7 +1944,7 @@
       <w:proofErr w:type="spellStart"/>
       <w:proofErr w:type="gramStart"/>
       <w:r>
-        <w:t>newTransientInstance</w:t>
+        <w:t>allMatches</w:t>
       </w:r>
       <w:proofErr w:type="spellEnd"/>
       <w:r>
@@ -1879,16 +1952,39 @@
       </w:r>
       <w:proofErr w:type="gramEnd"/>
       <w:r>
-        <w:t xml:space="preserve">); </w:t>
-      </w:r>
-      <w:proofErr w:type="spellStart"/>
-      <w:r>
-        <w:t>persistIfNotAlready</w:t>
-      </w:r>
-      <w:proofErr w:type="spellEnd"/>
-      <w:r>
-        <w:t>()</w:t>
-      </w:r>
+        <w:t xml:space="preserve">Query) &amp; </w:t>
+      </w:r>
+      <w:proofErr w:type="spellStart"/>
+      <w:r>
+        <w:t>QueryDefault</w:t>
+      </w:r>
+      <w:proofErr w:type="spellEnd"/>
+      <w:r>
+        <w:t>(…)</w:t>
+      </w:r>
+      <w:r>
+        <w:t>, persist(), remove(), instantiate()</w:t>
+      </w:r>
+    </w:p>
+    <w:p>
+      <w:pPr>
+        <w:spacing w:before="180" w:after="60"/>
+        <w:rPr>
+          <w:b/>
+          <w:i/>
+          <w:sz w:val="26"/>
+        </w:rPr>
+      </w:pPr>
+      <w:proofErr w:type="spellStart"/>
+      <w:r>
+        <w:rPr>
+          <w:b/>
+          <w:i/>
+          <w:sz w:val="26"/>
+        </w:rPr>
+        <w:t>MessageService</w:t>
+      </w:r>
+      <w:proofErr w:type="spellEnd"/>
     </w:p>
     <w:p>
       <w:pPr>
@@ -1897,7 +1993,7 @@
       <w:proofErr w:type="spellStart"/>
       <w:proofErr w:type="gramStart"/>
       <w:r>
-        <w:t>allMatches</w:t>
+        <w:t>informUser</w:t>
       </w:r>
       <w:proofErr w:type="spellEnd"/>
       <w:r>
@@ -1905,15 +2001,49 @@
       </w:r>
       <w:proofErr w:type="gramEnd"/>
       <w:r>
-        <w:t xml:space="preserve">Query) &amp; </w:t>
-      </w:r>
-      <w:proofErr w:type="spellStart"/>
-      <w:r>
-        <w:t>QueryDefault</w:t>
-      </w:r>
-      <w:proofErr w:type="spellEnd"/>
-      <w:r>
-        <w:t>(…)</w:t>
+        <w:t xml:space="preserve">), </w:t>
+      </w:r>
+      <w:proofErr w:type="spellStart"/>
+      <w:r>
+        <w:t>warnUser</w:t>
+      </w:r>
+      <w:proofErr w:type="spellEnd"/>
+      <w:r>
+        <w:t xml:space="preserve">(), </w:t>
+      </w:r>
+      <w:proofErr w:type="spellStart"/>
+      <w:r>
+        <w:t>raiseError</w:t>
+      </w:r>
+      <w:proofErr w:type="spellEnd"/>
+      <w:r>
+        <w:t xml:space="preserve">() </w:t>
+      </w:r>
+    </w:p>
+    <w:p>
+      <w:pPr>
+        <w:spacing w:before="180" w:after="60"/>
+        <w:rPr>
+          <w:b/>
+          <w:i/>
+          <w:sz w:val="26"/>
+        </w:rPr>
+      </w:pPr>
+      <w:r>
+        <w:rPr>
+          <w:b/>
+          <w:i/>
+          <w:sz w:val="26"/>
+        </w:rPr>
+        <w:t xml:space="preserve">Error &amp; </w:t>
+      </w:r>
+      <w:r>
+        <w:rPr>
+          <w:b/>
+          <w:i/>
+          <w:sz w:val="26"/>
+        </w:rPr>
+        <w:t>Exception Handling</w:t>
       </w:r>
     </w:p>
     <w:p>
@@ -1921,66 +2051,6 @@
         <w:spacing w:before="20" w:after="20"/>
       </w:pPr>
       <w:proofErr w:type="spellStart"/>
-      <w:proofErr w:type="gramStart"/>
-      <w:r>
-        <w:t>informUser</w:t>
-      </w:r>
-      <w:proofErr w:type="spellEnd"/>
-      <w:r>
-        <w:t>(</w:t>
-      </w:r>
-      <w:proofErr w:type="gramEnd"/>
-      <w:r>
-        <w:t xml:space="preserve">), </w:t>
-      </w:r>
-      <w:proofErr w:type="spellStart"/>
-      <w:r>
-        <w:t>warnUser</w:t>
-      </w:r>
-      <w:proofErr w:type="spellEnd"/>
-      <w:r>
-        <w:t xml:space="preserve">(), </w:t>
-      </w:r>
-      <w:proofErr w:type="spellStart"/>
-      <w:r>
-        <w:t>raiseError</w:t>
-      </w:r>
-      <w:proofErr w:type="spellEnd"/>
-      <w:r>
-        <w:t xml:space="preserve">() </w:t>
-      </w:r>
-    </w:p>
-    <w:p>
-      <w:pPr>
-        <w:spacing w:before="180" w:after="60"/>
-        <w:rPr>
-          <w:b/>
-          <w:i/>
-          <w:sz w:val="26"/>
-        </w:rPr>
-      </w:pPr>
-      <w:r>
-        <w:rPr>
-          <w:b/>
-          <w:i/>
-          <w:sz w:val="26"/>
-        </w:rPr>
-        <w:t xml:space="preserve">Error &amp; </w:t>
-      </w:r>
-      <w:r>
-        <w:rPr>
-          <w:b/>
-          <w:i/>
-          <w:sz w:val="26"/>
-        </w:rPr>
-        <w:t>Exception Handling</w:t>
-      </w:r>
-    </w:p>
-    <w:p>
-      <w:pPr>
-        <w:spacing w:before="20" w:after="20"/>
-      </w:pPr>
-      <w:proofErr w:type="spellStart"/>
       <w:r>
         <w:t>RecoverableException</w:t>
       </w:r>
@@ -1993,14 +2063,6 @@
         <w:t>NonRecoverableExeption</w:t>
       </w:r>
       <w:proofErr w:type="spellEnd"/>
-    </w:p>
-    <w:p>
-      <w:pPr>
-        <w:spacing w:before="20" w:after="20"/>
-      </w:pPr>
-      <w:r>
-        <w:t>ExceptionRecognizer2 (service)</w:t>
-      </w:r>
     </w:p>
     <w:p>
       <w:pPr>
@@ -2073,7 +2135,21 @@
                                 <w:b/>
                                 <w:sz w:val="26"/>
                               </w:rPr>
-                              <w:t>v1.8.0</w:t>
+                              <w:t>v1.</w:t>
+                            </w:r>
+                            <w:r>
+                              <w:rPr>
+                                <w:b/>
+                                <w:sz w:val="26"/>
+                              </w:rPr>
+                              <w:t>12</w:t>
+                            </w:r>
+                            <w:r>
+                              <w:rPr>
+                                <w:b/>
+                                <w:sz w:val="26"/>
+                              </w:rPr>
+                              <w:t>.0</w:t>
                             </w:r>
                           </w:p>
                         </w:txbxContent>
@@ -2095,6 +2171,10 @@
           </mc:Choice>
           <mc:Fallback>
             <w:pict>
+              <v:shapetype id="_x0000_t202" coordsize="21600,21600" o:spt="202" path="m,l,21600r21600,l21600,xe">
+                <v:stroke joinstyle="miter"/>
+                <v:path gradientshapeok="t" o:connecttype="rect"/>
+              </v:shapetype>
               <v:shape id="_x0000_s1028" type="#_x0000_t202" style="position:absolute;margin-left:167.3pt;margin-top:-42.7pt;width:79.1pt;height:27.1pt;z-index:251667456;visibility:visible;mso-wrap-style:square;mso-width-percent:0;mso-height-percent:0;mso-wrap-distance-left:9pt;mso-wrap-distance-top:0;mso-wrap-distance-right:9pt;mso-wrap-distance-bottom:0;mso-position-horizontal:absolute;mso-position-horizontal-relative:text;mso-position-vertical:absolute;mso-position-vertical-relative:text;mso-width-percent:0;mso-height-percent:0;mso-width-relative:margin;mso-height-relative:margin;v-text-anchor:top" o:gfxdata="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" stroked="f">
                 <v:textbox>
                   <w:txbxContent>
@@ -2111,7 +2191,21 @@
                           <w:b/>
                           <w:sz w:val="26"/>
                         </w:rPr>
-                        <w:t>v1.8.0</w:t>
+                        <w:t>v1.</w:t>
+                      </w:r>
+                      <w:r>
+                        <w:rPr>
+                          <w:b/>
+                          <w:sz w:val="26"/>
+                        </w:rPr>
+                        <w:t>12</w:t>
+                      </w:r>
+                      <w:r>
+                        <w:rPr>
+                          <w:b/>
+                          <w:sz w:val="26"/>
+                        </w:rPr>
+                        <w:t>.0</w:t>
                       </w:r>
                     </w:p>
                   </w:txbxContent>
@@ -2121,13 +2215,47 @@
           </mc:Fallback>
         </mc:AlternateContent>
       </w:r>
-      <w:proofErr w:type="spellStart"/>
       <w:r>
         <w:rPr>
           <w:b/>
           <w:i/>
           <w:sz w:val="24"/>
         </w:rPr>
+        <w:t>(</w:t>
+      </w:r>
+      <w:proofErr w:type="gramStart"/>
+      <w:r>
+        <w:rPr>
+          <w:b/>
+          <w:i/>
+          <w:sz w:val="24"/>
+        </w:rPr>
+        <w:t>some</w:t>
+      </w:r>
+      <w:proofErr w:type="gramEnd"/>
+      <w:r>
+        <w:rPr>
+          <w:b/>
+          <w:i/>
+          <w:sz w:val="24"/>
+        </w:rPr>
+        <w:t xml:space="preserve"> other</w:t>
+      </w:r>
+      <w:r>
+        <w:rPr>
+          <w:b/>
+          <w:i/>
+          <w:sz w:val="24"/>
+        </w:rPr>
+        <w:t xml:space="preserve">) </w:t>
+      </w:r>
+      <w:proofErr w:type="spellStart"/>
+      <w:r>
+        <w:rPr>
+          <w:b/>
+          <w:i/>
+          <w:sz w:val="24"/>
+        </w:rPr>
         <w:t>Applib</w:t>
       </w:r>
       <w:proofErr w:type="spellEnd"/>
@@ -2153,25 +2281,33 @@
           <w:i/>
           <w:sz w:val="20"/>
         </w:rPr>
-        <w:t xml:space="preserve">, framework provides </w:t>
-      </w:r>
-      <w:proofErr w:type="spellStart"/>
-      <w:r>
-        <w:rPr>
-          <w:b/>
-          <w:i/>
-          <w:sz w:val="20"/>
-        </w:rPr>
-        <w:t>impl</w:t>
-      </w:r>
-      <w:proofErr w:type="spellEnd"/>
-      <w:r>
-        <w:rPr>
-          <w:b/>
-          <w:i/>
-          <w:sz w:val="20"/>
-        </w:rPr>
-        <w:t>.</w:t>
+        <w:t xml:space="preserve">, </w:t>
+      </w:r>
+      <w:proofErr w:type="spellStart"/>
+      <w:r>
+        <w:rPr>
+          <w:b/>
+          <w:i/>
+          <w:sz w:val="20"/>
+        </w:rPr>
+        <w:t>fwk</w:t>
+      </w:r>
+      <w:proofErr w:type="spellEnd"/>
+      <w:r>
+        <w:rPr>
+          <w:b/>
+          <w:i/>
+          <w:sz w:val="20"/>
+        </w:rPr>
+        <w:t xml:space="preserve"> </w:t>
+      </w:r>
+      <w:r>
+        <w:rPr>
+          <w:b/>
+          <w:i/>
+          <w:sz w:val="20"/>
+        </w:rPr>
+        <w:t>implements</w:t>
       </w:r>
       <w:r>
         <w:rPr>
@@ -2195,6 +2331,38 @@
           <w:rFonts w:cs="Courier New"/>
           <w:sz w:val="20"/>
         </w:rPr>
+        <w:t>FactoryService</w:t>
+      </w:r>
+      <w:proofErr w:type="spellEnd"/>
+      <w:r>
+        <w:rPr>
+          <w:rFonts w:cs="Courier New"/>
+          <w:sz w:val="20"/>
+        </w:rPr>
+        <w:t xml:space="preserve">, </w:t>
+      </w:r>
+      <w:proofErr w:type="spellStart"/>
+      <w:r>
+        <w:rPr>
+          <w:rFonts w:cs="Courier New"/>
+          <w:sz w:val="20"/>
+        </w:rPr>
+        <w:t>TitleService</w:t>
+      </w:r>
+      <w:proofErr w:type="spellEnd"/>
+      <w:r>
+        <w:rPr>
+          <w:rFonts w:cs="Courier New"/>
+          <w:sz w:val="20"/>
+        </w:rPr>
+        <w:t xml:space="preserve">, </w:t>
+      </w:r>
+      <w:proofErr w:type="spellStart"/>
+      <w:r>
+        <w:rPr>
+          <w:rFonts w:cs="Courier New"/>
+          <w:sz w:val="20"/>
+        </w:rPr>
         <w:t>DomainObjectContainer</w:t>
       </w:r>
       <w:proofErr w:type="spellEnd"/>
@@ -2220,6 +2388,85 @@
         </w:rPr>
         <w:t xml:space="preserve">, </w:t>
       </w:r>
+      <w:proofErr w:type="spellStart"/>
+      <w:r>
+        <w:rPr>
+          <w:rFonts w:cs="Courier New"/>
+          <w:sz w:val="20"/>
+        </w:rPr>
+        <w:t>ConfigurationService</w:t>
+      </w:r>
+      <w:proofErr w:type="spellEnd"/>
+      <w:r>
+        <w:rPr>
+          <w:rFonts w:cs="Courier New"/>
+          <w:sz w:val="20"/>
+        </w:rPr>
+        <w:t xml:space="preserve">, </w:t>
+      </w:r>
+      <w:proofErr w:type="spellStart"/>
+      <w:r>
+        <w:rPr>
+          <w:rFonts w:cs="Courier New"/>
+          <w:sz w:val="20"/>
+        </w:rPr>
+        <w:t>BookmarkService</w:t>
+      </w:r>
+      <w:proofErr w:type="spellEnd"/>
+      <w:r>
+        <w:rPr>
+          <w:rFonts w:cs="Courier New"/>
+          <w:sz w:val="20"/>
+        </w:rPr>
+        <w:t xml:space="preserve">, </w:t>
+      </w:r>
+      <w:proofErr w:type="spellStart"/>
+      <w:r>
+        <w:rPr>
+          <w:rFonts w:cs="Courier New"/>
+          <w:sz w:val="20"/>
+        </w:rPr>
+        <w:t>JaxbService</w:t>
+      </w:r>
+      <w:proofErr w:type="spellEnd"/>
+      <w:r>
+        <w:rPr>
+          <w:rFonts w:cs="Courier New"/>
+          <w:sz w:val="20"/>
+        </w:rPr>
+        <w:t xml:space="preserve">, </w:t>
+      </w:r>
+      <w:proofErr w:type="spellStart"/>
+      <w:r>
+        <w:rPr>
+          <w:rFonts w:cs="Courier New"/>
+          <w:sz w:val="20"/>
+        </w:rPr>
+        <w:t>EventBusService</w:t>
+      </w:r>
+      <w:proofErr w:type="spellEnd"/>
+      <w:r>
+        <w:rPr>
+          <w:rFonts w:cs="Courier New"/>
+          <w:sz w:val="20"/>
+        </w:rPr>
+        <w:t xml:space="preserve">, </w:t>
+      </w:r>
+      <w:proofErr w:type="spellStart"/>
+      <w:r>
+        <w:rPr>
+          <w:rFonts w:cs="Courier New"/>
+          <w:sz w:val="20"/>
+        </w:rPr>
+        <w:t>BackgroundService</w:t>
+      </w:r>
+      <w:proofErr w:type="spellEnd"/>
+      <w:r>
+        <w:rPr>
+          <w:sz w:val="20"/>
+        </w:rPr>
+        <w:t xml:space="preserve"> </w:t>
+      </w:r>
     </w:p>
     <w:p>
       <w:pPr>
@@ -2234,7 +2481,29 @@
           <w:rFonts w:cs="Courier New"/>
           <w:sz w:val="20"/>
         </w:rPr>
-        <w:t>BookmarkService</w:t>
+        <w:t>EmailService</w:t>
+      </w:r>
+      <w:proofErr w:type="spellEnd"/>
+      <w:r>
+        <w:rPr>
+          <w:sz w:val="20"/>
+        </w:rPr>
+        <w:t>,</w:t>
+      </w:r>
+      <w:r>
+        <w:rPr>
+          <w:rFonts w:cs="Courier New"/>
+          <w:sz w:val="20"/>
+        </w:rPr>
+        <w:t xml:space="preserve"> </w:t>
+      </w:r>
+      <w:proofErr w:type="spellStart"/>
+      <w:r>
+        <w:rPr>
+          <w:rFonts w:cs="Courier New"/>
+          <w:sz w:val="20"/>
+        </w:rPr>
+        <w:t>MetaModelService</w:t>
       </w:r>
       <w:proofErr w:type="spellEnd"/>
       <w:r>
@@ -2244,13 +2513,28 @@
         </w:rPr>
         <w:t xml:space="preserve">, </w:t>
       </w:r>
-      <w:proofErr w:type="spellStart"/>
-      <w:r>
-        <w:rPr>
-          <w:rFonts w:cs="Courier New"/>
-          <w:sz w:val="20"/>
-        </w:rPr>
-        <w:t>MementoService</w:t>
+      <w:r>
+        <w:rPr>
+          <w:sz w:val="20"/>
+        </w:rPr>
+        <w:t xml:space="preserve"> </w:t>
+      </w:r>
+    </w:p>
+    <w:p>
+      <w:pPr>
+        <w:spacing w:before="20" w:after="20"/>
+        <w:rPr>
+          <w:rFonts w:cs="Courier New"/>
+          <w:sz w:val="20"/>
+        </w:rPr>
+      </w:pPr>
+      <w:proofErr w:type="spellStart"/>
+      <w:r>
+        <w:rPr>
+          <w:rFonts w:cs="Courier New"/>
+          <w:sz w:val="20"/>
+        </w:rPr>
+        <w:t>IsisJdoSupport</w:t>
       </w:r>
       <w:proofErr w:type="spellEnd"/>
       <w:r>
@@ -2265,191 +2549,32 @@
           <w:rFonts w:cs="Courier New"/>
           <w:sz w:val="20"/>
         </w:rPr>
-        <w:t>XmlSnapshotService</w:t>
-      </w:r>
-      <w:proofErr w:type="spellEnd"/>
-    </w:p>
-    <w:p>
-      <w:pPr>
-        <w:spacing w:before="20" w:after="20"/>
-        <w:rPr>
-          <w:sz w:val="20"/>
-        </w:rPr>
-      </w:pPr>
-      <w:proofErr w:type="spellStart"/>
-      <w:r>
-        <w:rPr>
-          <w:rFonts w:cs="Courier New"/>
-          <w:sz w:val="20"/>
-        </w:rPr>
-        <w:t>EmailService</w:t>
-      </w:r>
-      <w:proofErr w:type="spellEnd"/>
-      <w:r>
-        <w:rPr>
+        <w:t>WrapperFactory</w:t>
+      </w:r>
+      <w:proofErr w:type="spellEnd"/>
+      <w:r>
+        <w:rPr>
+          <w:rFonts w:cs="Courier New"/>
+          <w:sz w:val="20"/>
+        </w:rPr>
+        <w:t xml:space="preserve"> </w:t>
+      </w:r>
+      <w:proofErr w:type="spellStart"/>
+      <w:r>
+        <w:rPr>
+          <w:rFonts w:cs="Courier New"/>
+          <w:sz w:val="20"/>
+        </w:rPr>
+        <w:t>TranslationService</w:t>
+      </w:r>
+      <w:proofErr w:type="spellEnd"/>
+      <w:r>
+        <w:rPr>
+          <w:rFonts w:cs="Courier New"/>
           <w:sz w:val="20"/>
         </w:rPr>
         <w:t xml:space="preserve">, </w:t>
       </w:r>
-      <w:proofErr w:type="spellStart"/>
-      <w:r>
-        <w:rPr>
-          <w:sz w:val="20"/>
-        </w:rPr>
-        <w:t>EmailNotificationService</w:t>
-      </w:r>
-      <w:proofErr w:type="spellEnd"/>
-      <w:r>
-        <w:rPr>
-          <w:sz w:val="20"/>
-        </w:rPr>
-        <w:t xml:space="preserve">, </w:t>
-      </w:r>
-      <w:proofErr w:type="spellStart"/>
-      <w:r>
-        <w:rPr>
-          <w:rFonts w:cs="Courier New"/>
-          <w:sz w:val="20"/>
-        </w:rPr>
-        <w:t>DeepLinkService</w:t>
-      </w:r>
-      <w:proofErr w:type="spellEnd"/>
-      <w:r>
-        <w:rPr>
-          <w:sz w:val="20"/>
-        </w:rPr>
-        <w:t>,</w:t>
-      </w:r>
-    </w:p>
-    <w:p>
-      <w:pPr>
-        <w:spacing w:before="20" w:after="20"/>
-        <w:rPr>
-          <w:sz w:val="20"/>
-        </w:rPr>
-      </w:pPr>
-      <w:proofErr w:type="spellStart"/>
-      <w:r>
-        <w:rPr>
-          <w:rFonts w:cs="Courier New"/>
-          <w:sz w:val="20"/>
-        </w:rPr>
-        <w:t>EventBusService</w:t>
-      </w:r>
-      <w:proofErr w:type="spellEnd"/>
-      <w:r>
-        <w:rPr>
-          <w:rFonts w:cs="Courier New"/>
-          <w:sz w:val="20"/>
-        </w:rPr>
-        <w:t xml:space="preserve">, </w:t>
-      </w:r>
-      <w:proofErr w:type="spellStart"/>
-      <w:r>
-        <w:rPr>
-          <w:rFonts w:cs="Courier New"/>
-          <w:sz w:val="20"/>
-        </w:rPr>
-        <w:t>BackgroundService</w:t>
-      </w:r>
-      <w:proofErr w:type="spellEnd"/>
-      <w:r>
-        <w:rPr>
-          <w:sz w:val="20"/>
-        </w:rPr>
-        <w:t xml:space="preserve"> </w:t>
-      </w:r>
-    </w:p>
-    <w:p>
-      <w:pPr>
-        <w:spacing w:before="20" w:after="20"/>
-        <w:rPr>
-          <w:rFonts w:cs="Courier New"/>
-          <w:sz w:val="20"/>
-        </w:rPr>
-      </w:pPr>
-      <w:proofErr w:type="spellStart"/>
-      <w:r>
-        <w:rPr>
-          <w:rFonts w:cs="Courier New"/>
-          <w:sz w:val="20"/>
-        </w:rPr>
-        <w:t>IsisJdoSupport</w:t>
-      </w:r>
-      <w:proofErr w:type="spellEnd"/>
-      <w:r>
-        <w:rPr>
-          <w:sz w:val="20"/>
-        </w:rPr>
-        <w:t xml:space="preserve">, </w:t>
-      </w:r>
-      <w:proofErr w:type="spellStart"/>
-      <w:r>
-        <w:rPr>
-          <w:rFonts w:cs="Courier New"/>
-          <w:sz w:val="20"/>
-        </w:rPr>
-        <w:t>WrapperFactory</w:t>
-      </w:r>
-      <w:proofErr w:type="spellEnd"/>
-    </w:p>
-    <w:p>
-      <w:pPr>
-        <w:spacing w:before="20" w:after="20"/>
-        <w:rPr>
-          <w:rFonts w:cs="Courier New"/>
-          <w:sz w:val="20"/>
-        </w:rPr>
-      </w:pPr>
-      <w:proofErr w:type="spellStart"/>
-      <w:r>
-        <w:rPr>
-          <w:rFonts w:cs="Courier New"/>
-          <w:sz w:val="20"/>
-        </w:rPr>
-        <w:t>TranslationService</w:t>
-      </w:r>
-      <w:proofErr w:type="spellEnd"/>
-      <w:r>
-        <w:rPr>
-          <w:rFonts w:cs="Courier New"/>
-          <w:sz w:val="20"/>
-        </w:rPr>
-        <w:t xml:space="preserve">, </w:t>
-      </w:r>
-      <w:proofErr w:type="spellStart"/>
-      <w:r>
-        <w:rPr>
-          <w:rFonts w:cs="Courier New"/>
-          <w:sz w:val="20"/>
-        </w:rPr>
-        <w:t>LocaleProvider</w:t>
-      </w:r>
-      <w:proofErr w:type="spellEnd"/>
-      <w:r>
-        <w:rPr>
-          <w:rFonts w:cs="Courier New"/>
-          <w:sz w:val="20"/>
-        </w:rPr>
-        <w:t xml:space="preserve">, </w:t>
-      </w:r>
-      <w:proofErr w:type="spellStart"/>
-      <w:r>
-        <w:rPr>
-          <w:rFonts w:cs="Courier New"/>
-          <w:sz w:val="20"/>
-        </w:rPr>
-        <w:t>TranslationsResolver</w:t>
-      </w:r>
-      <w:proofErr w:type="spellEnd"/>
-    </w:p>
-    <w:p>
-      <w:pPr>
-        <w:spacing w:before="20" w:after="20"/>
-        <w:rPr>
-          <w:sz w:val="20"/>
-        </w:rPr>
-      </w:pPr>
       <w:r>
         <w:rPr>
           <w:rFonts w:cs="Courier New"/>
@@ -2460,7 +2585,7 @@
         <mc:AlternateContent>
           <mc:Choice Requires="wps">
             <w:drawing>
-              <wp:anchor distT="0" distB="0" distL="114300" distR="114300" simplePos="0" relativeHeight="251661312" behindDoc="0" locked="0" layoutInCell="1" allowOverlap="1" wp14:anchorId="68D5F7B2" wp14:editId="738C52BC">
+              <wp:anchor distT="0" distB="0" distL="114300" distR="114300" simplePos="0" relativeHeight="251661312" behindDoc="0" locked="0" layoutInCell="1" allowOverlap="1" wp14:anchorId="50AEF2BD" wp14:editId="62A31D2A">
                 <wp:simplePos x="0" y="0"/>
                 <wp:positionH relativeFrom="column">
                   <wp:posOffset>2312035</wp:posOffset>
@@ -2566,7 +2691,7 @@
         <mc:AlternateContent>
           <mc:Choice Requires="wps">
             <w:drawing>
-              <wp:anchor distT="0" distB="0" distL="114300" distR="114300" simplePos="0" relativeHeight="251663360" behindDoc="0" locked="0" layoutInCell="1" allowOverlap="1" wp14:anchorId="0F30D414" wp14:editId="5F44AE0C">
+              <wp:anchor distT="0" distB="0" distL="114300" distR="114300" simplePos="0" relativeHeight="251663360" behindDoc="0" locked="0" layoutInCell="1" allowOverlap="1" wp14:anchorId="26A2D2AA" wp14:editId="4F7887A4">
                 <wp:simplePos x="0" y="0"/>
                 <wp:positionH relativeFrom="column">
                   <wp:posOffset>2505075</wp:posOffset>
@@ -2658,13 +2783,6 @@
           </mc:Fallback>
         </mc:AlternateContent>
       </w:r>
-      <w:r>
-        <w:rPr>
-          <w:rFonts w:cs="Courier New"/>
-          <w:sz w:val="20"/>
-        </w:rPr>
-        <w:t>ExceptionRecognizer2</w:t>
-      </w:r>
     </w:p>
     <w:p>
       <w:pPr>
@@ -2748,6 +2866,32 @@
           <w:sz w:val="20"/>
         </w:rPr>
       </w:pPr>
+      <w:r>
+        <w:rPr>
+          <w:b/>
+          <w:i/>
+          <w:sz w:val="24"/>
+        </w:rPr>
+        <w:t>(</w:t>
+      </w:r>
+      <w:proofErr w:type="gramStart"/>
+      <w:r>
+        <w:rPr>
+          <w:b/>
+          <w:i/>
+          <w:sz w:val="24"/>
+        </w:rPr>
+        <w:t>some</w:t>
+      </w:r>
+      <w:proofErr w:type="gramEnd"/>
+      <w:r>
+        <w:rPr>
+          <w:b/>
+          <w:i/>
+          <w:sz w:val="24"/>
+        </w:rPr>
+        <w:t xml:space="preserve">) </w:t>
+      </w:r>
       <w:proofErr w:type="spellStart"/>
       <w:r>
         <w:rPr>
@@ -2952,21 +3096,12 @@
           <w:sz w:val="20"/>
         </w:rPr>
       </w:pPr>
-      <w:proofErr w:type="spellStart"/>
-      <w:r>
-        <w:rPr>
-          <w:rFonts w:cs="Courier New"/>
-          <w:sz w:val="20"/>
-        </w:rPr>
-        <w:t>PublishingService</w:t>
-      </w:r>
-      <w:proofErr w:type="spellEnd"/>
-      <w:r>
-        <w:rPr>
-          <w:rFonts w:cs="Courier New"/>
-          <w:sz w:val="20"/>
-        </w:rPr>
-        <w:t xml:space="preserve"> (</w:t>
+      <w:r>
+        <w:rPr>
+          <w:rFonts w:cs="Courier New"/>
+          <w:sz w:val="20"/>
+        </w:rPr>
+        <w:t>Security services (</w:t>
       </w:r>
       <w:proofErr w:type="spellStart"/>
       <w:r>
@@ -2982,15 +3117,17 @@
           <w:rFonts w:cs="Courier New"/>
           <w:sz w:val="20"/>
         </w:rPr>
-        <w:t>-module-publishing)</w:t>
-      </w:r>
-      <w:r>
-        <w:rPr>
-          <w:rFonts w:cs="Courier New"/>
-          <w:sz w:val="20"/>
-        </w:rPr>
-        <w:t xml:space="preserve">; </w:t>
-      </w:r>
+        <w:t>-module-settings)</w:t>
+      </w:r>
+    </w:p>
+    <w:p>
+      <w:pPr>
+        <w:spacing w:before="20" w:after="20"/>
+        <w:rPr>
+          <w:rFonts w:cs="Courier New"/>
+          <w:sz w:val="20"/>
+        </w:rPr>
+      </w:pPr>
       <w:proofErr w:type="spellStart"/>
       <w:r>
         <w:rPr>
@@ -3275,12 +3412,206 @@
           <w:rFonts w:cs="Courier New"/>
           <w:sz w:val="20"/>
         </w:rPr>
-        <w:t>devutils</w:t>
-      </w:r>
-      <w:proofErr w:type="spellEnd"/>
-      <w:r>
-        <w:rPr>
-          <w:rFonts w:cs="Courier New"/>
+        <w:t>docx</w:t>
+      </w:r>
+      <w:proofErr w:type="spellEnd"/>
+      <w:r>
+        <w:rPr>
+          <w:rFonts w:cs="Courier New"/>
+          <w:sz w:val="20"/>
+        </w:rPr>
+        <w:t xml:space="preserve">; excel; </w:t>
+      </w:r>
+      <w:r>
+        <w:rPr>
+          <w:rFonts w:cs="Courier New"/>
+          <w:sz w:val="20"/>
+        </w:rPr>
+        <w:t xml:space="preserve">settings; </w:t>
+      </w:r>
+      <w:proofErr w:type="spellStart"/>
+      <w:r>
+        <w:rPr>
+          <w:rFonts w:cs="Courier New"/>
+          <w:sz w:val="20"/>
+        </w:rPr>
+        <w:t>stringinterpolator</w:t>
+      </w:r>
+      <w:proofErr w:type="spellEnd"/>
+      <w:r>
+        <w:rPr>
+          <w:rFonts w:cs="Courier New"/>
+          <w:sz w:val="20"/>
+        </w:rPr>
+        <w:t>;</w:t>
+      </w:r>
+    </w:p>
+    <w:p>
+      <w:pPr>
+        <w:spacing w:beforeLines="20" w:before="48" w:after="20"/>
+        <w:rPr>
+          <w:sz w:val="20"/>
+        </w:rPr>
+      </w:pPr>
+      <w:proofErr w:type="spellStart"/>
+      <w:proofErr w:type="gramStart"/>
+      <w:r>
+        <w:rPr>
+          <w:rFonts w:cs="Courier New"/>
+          <w:i/>
+          <w:sz w:val="20"/>
+        </w:rPr>
+        <w:t>isis</w:t>
+      </w:r>
+      <w:proofErr w:type="spellEnd"/>
+      <w:r>
+        <w:rPr>
+          <w:rFonts w:cs="Courier New"/>
+          <w:i/>
+          <w:sz w:val="20"/>
+        </w:rPr>
+        <w:t>-wicket-xxx</w:t>
+      </w:r>
+      <w:proofErr w:type="gramEnd"/>
+      <w:r>
+        <w:rPr>
+          <w:rFonts w:cs="Courier New"/>
+          <w:sz w:val="20"/>
+        </w:rPr>
+        <w:t>: excel; fullcalendar2; gmap3</w:t>
+      </w:r>
+    </w:p>
+    <w:p>
+      <w:pPr>
+        <w:spacing w:before="120" w:after="60"/>
+        <w:rPr>
+          <w:b/>
+          <w:i/>
+          <w:sz w:val="26"/>
+        </w:rPr>
+      </w:pPr>
+      <w:proofErr w:type="spellStart"/>
+      <w:r>
+        <w:rPr>
+          <w:b/>
+          <w:i/>
+          <w:sz w:val="26"/>
+        </w:rPr>
+        <w:t>Mixins</w:t>
+      </w:r>
+      <w:proofErr w:type="spellEnd"/>
+      <w:r>
+        <w:rPr>
+          <w:b/>
+          <w:i/>
+          <w:sz w:val="26"/>
+        </w:rPr>
+        <w:t xml:space="preserve"> </w:t>
+      </w:r>
+      <w:r>
+        <w:rPr>
+          <w:b/>
+          <w:i/>
+          <w:sz w:val="18"/>
+        </w:rPr>
+        <w:t>(</w:t>
+      </w:r>
+      <w:proofErr w:type="spellStart"/>
+      <w:r>
+        <w:rPr>
+          <w:b/>
+          <w:i/>
+          <w:sz w:val="18"/>
+        </w:rPr>
+        <w:t>fwk</w:t>
+      </w:r>
+      <w:proofErr w:type="spellEnd"/>
+      <w:r>
+        <w:rPr>
+          <w:b/>
+          <w:i/>
+          <w:sz w:val="18"/>
+        </w:rPr>
+        <w:t xml:space="preserve"> implements)</w:t>
+      </w:r>
+    </w:p>
+    <w:p>
+      <w:pPr>
+        <w:spacing w:before="120" w:after="60"/>
+        <w:rPr>
+          <w:sz w:val="20"/>
+        </w:rPr>
+      </w:pPr>
+      <w:proofErr w:type="spellStart"/>
+      <w:proofErr w:type="gramStart"/>
+      <w:r>
+        <w:rPr>
+          <w:sz w:val="20"/>
+        </w:rPr>
+        <w:t>clearHints</w:t>
+      </w:r>
+      <w:proofErr w:type="spellEnd"/>
+      <w:r>
+        <w:rPr>
+          <w:sz w:val="20"/>
+        </w:rPr>
+        <w:t>(</w:t>
+      </w:r>
+      <w:proofErr w:type="gramEnd"/>
+      <w:r>
+        <w:rPr>
+          <w:sz w:val="20"/>
+        </w:rPr>
+        <w:t xml:space="preserve">), </w:t>
+      </w:r>
+      <w:proofErr w:type="spellStart"/>
+      <w:r>
+        <w:rPr>
+          <w:sz w:val="20"/>
+        </w:rPr>
+        <w:t>downloadLayout</w:t>
+      </w:r>
+      <w:proofErr w:type="spellEnd"/>
+      <w:r>
+        <w:rPr>
+          <w:sz w:val="20"/>
+        </w:rPr>
+        <w:t>(), id &amp; version properties</w:t>
+      </w:r>
+    </w:p>
+    <w:p>
+      <w:pPr>
+        <w:spacing w:before="120" w:after="60"/>
+        <w:rPr>
+          <w:b/>
+          <w:i/>
+          <w:sz w:val="26"/>
+        </w:rPr>
+      </w:pPr>
+      <w:r>
+        <w:rPr>
+          <w:b/>
+          <w:i/>
+          <w:sz w:val="26"/>
+        </w:rPr>
+        <w:t>Value Types</w:t>
+      </w:r>
+    </w:p>
+    <w:p>
+      <w:pPr>
+        <w:spacing w:after="60"/>
+        <w:rPr>
+          <w:sz w:val="20"/>
+        </w:rPr>
+      </w:pPr>
+      <w:r>
+        <w:rPr>
+          <w:sz w:val="20"/>
+        </w:rPr>
+        <w:t>8 primitive types + wrappers</w:t>
+      </w:r>
+      <w:r>
+        <w:rPr>
           <w:sz w:val="20"/>
         </w:rPr>
         <w:t xml:space="preserve">; </w:t>
@@ -3288,69 +3619,136 @@
       <w:proofErr w:type="spellStart"/>
       <w:r>
         <w:rPr>
-          <w:rFonts w:cs="Courier New"/>
-          <w:sz w:val="20"/>
-        </w:rPr>
-        <w:t>docx</w:t>
-      </w:r>
-      <w:proofErr w:type="spellEnd"/>
-      <w:r>
-        <w:rPr>
-          <w:rFonts w:cs="Courier New"/>
-          <w:sz w:val="20"/>
-        </w:rPr>
-        <w:t xml:space="preserve">; excel; security; settings; </w:t>
-      </w:r>
-      <w:proofErr w:type="spellStart"/>
-      <w:r>
-        <w:rPr>
-          <w:rFonts w:cs="Courier New"/>
-          <w:sz w:val="20"/>
-        </w:rPr>
-        <w:t>stringinterpolator</w:t>
-      </w:r>
-      <w:proofErr w:type="spellEnd"/>
-      <w:r>
-        <w:rPr>
-          <w:rFonts w:cs="Courier New"/>
-          <w:sz w:val="20"/>
-        </w:rPr>
-        <w:t>; tags</w:t>
-      </w:r>
-    </w:p>
-    <w:p>
-      <w:pPr>
-        <w:spacing w:beforeLines="20" w:before="48" w:after="20"/>
-        <w:rPr>
-          <w:sz w:val="20"/>
-        </w:rPr>
-      </w:pPr>
-      <w:proofErr w:type="spellStart"/>
+          <w:sz w:val="20"/>
+        </w:rPr>
+        <w:t>BigDecimal</w:t>
+      </w:r>
+      <w:proofErr w:type="spellEnd"/>
+      <w:r>
+        <w:rPr>
+          <w:sz w:val="20"/>
+        </w:rPr>
+        <w:t xml:space="preserve">, </w:t>
+      </w:r>
+      <w:proofErr w:type="spellStart"/>
+      <w:r>
+        <w:rPr>
+          <w:sz w:val="20"/>
+        </w:rPr>
+        <w:t>BigInteger</w:t>
+      </w:r>
+      <w:proofErr w:type="spellEnd"/>
+      <w:r>
+        <w:rPr>
+          <w:sz w:val="20"/>
+        </w:rPr>
+        <w:t xml:space="preserve">; </w:t>
+      </w:r>
+      <w:proofErr w:type="spellStart"/>
+      <w:r>
+        <w:rPr>
+          <w:sz w:val="20"/>
+        </w:rPr>
+        <w:t>java.util.Date</w:t>
+      </w:r>
+      <w:proofErr w:type="spellEnd"/>
+      <w:r>
+        <w:rPr>
+          <w:sz w:val="20"/>
+        </w:rPr>
+        <w:t xml:space="preserve">, </w:t>
+      </w:r>
+      <w:proofErr w:type="spellStart"/>
+      <w:r>
+        <w:rPr>
+          <w:sz w:val="20"/>
+        </w:rPr>
+        <w:t>j</w:t>
+      </w:r>
+      <w:r>
+        <w:rPr>
+          <w:sz w:val="20"/>
+        </w:rPr>
+        <w:t>ava.sql</w:t>
+      </w:r>
+      <w:proofErr w:type="spellEnd"/>
       <w:proofErr w:type="gramStart"/>
       <w:r>
         <w:rPr>
-          <w:rFonts w:cs="Courier New"/>
-          <w:i/>
-          <w:sz w:val="20"/>
-        </w:rPr>
-        <w:t>isis</w:t>
-      </w:r>
-      <w:proofErr w:type="spellEnd"/>
-      <w:r>
-        <w:rPr>
-          <w:rFonts w:cs="Courier New"/>
-          <w:i/>
-          <w:sz w:val="20"/>
-        </w:rPr>
-        <w:t>-wicket-xxx</w:t>
-      </w:r>
+          <w:sz w:val="20"/>
+        </w:rPr>
+        <w:t>.</w:t>
+      </w:r>
+      <w:r>
+        <w:rPr>
+          <w:sz w:val="20"/>
+        </w:rPr>
+        <w:t>{</w:t>
+      </w:r>
+      <w:proofErr w:type="spellStart"/>
       <w:proofErr w:type="gramEnd"/>
       <w:r>
         <w:rPr>
-          <w:rFonts w:cs="Courier New"/>
-          <w:sz w:val="20"/>
-        </w:rPr>
-        <w:t>: excel; fullcalendar2; gmap3</w:t>
+          <w:sz w:val="20"/>
+        </w:rPr>
+        <w:t>Date|Time|</w:t>
+      </w:r>
+      <w:r>
+        <w:rPr>
+          <w:sz w:val="20"/>
+        </w:rPr>
+        <w:t>Timestamp</w:t>
+      </w:r>
+      <w:proofErr w:type="spellEnd"/>
+      <w:r>
+        <w:rPr>
+          <w:sz w:val="20"/>
+        </w:rPr>
+        <w:t>}</w:t>
+      </w:r>
+      <w:r>
+        <w:rPr>
+          <w:sz w:val="20"/>
+        </w:rPr>
+        <w:t xml:space="preserve">; </w:t>
+      </w:r>
+      <w:proofErr w:type="spellStart"/>
+      <w:r>
+        <w:rPr>
+          <w:sz w:val="20"/>
+        </w:rPr>
+        <w:t>enums</w:t>
+      </w:r>
+      <w:proofErr w:type="spellEnd"/>
+      <w:r>
+        <w:rPr>
+          <w:sz w:val="20"/>
+        </w:rPr>
+        <w:t>;</w:t>
+      </w:r>
+      <w:r>
+        <w:rPr>
+          <w:sz w:val="20"/>
+        </w:rPr>
+        <w:t xml:space="preserve"> JODA dates;</w:t>
+      </w:r>
+      <w:r>
+        <w:rPr>
+          <w:sz w:val="20"/>
+        </w:rPr>
+        <w:t xml:space="preserve"> </w:t>
+      </w:r>
+      <w:r>
+        <w:rPr>
+          <w:sz w:val="20"/>
+        </w:rPr>
+        <w:t>org.apache.isis.value</w:t>
+      </w:r>
+      <w:r>
+        <w:rPr>
+          <w:sz w:val="20"/>
+        </w:rPr>
+        <w:t>.*</w:t>
       </w:r>
     </w:p>
     <w:p>
@@ -3362,13 +3760,23 @@
           <w:sz w:val="26"/>
         </w:rPr>
       </w:pPr>
+      <w:proofErr w:type="spellStart"/>
       <w:r>
         <w:rPr>
           <w:b/>
           <w:i/>
           <w:sz w:val="26"/>
         </w:rPr>
-        <w:t>Value Types</w:t>
+        <w:t>Applib</w:t>
+      </w:r>
+      <w:proofErr w:type="spellEnd"/>
+      <w:r>
+        <w:rPr>
+          <w:b/>
+          <w:i/>
+          <w:sz w:val="26"/>
+        </w:rPr>
+        <w:t xml:space="preserve"> Utility Classes</w:t>
       </w:r>
     </w:p>
     <w:p>
@@ -3378,12 +3786,28 @@
           <w:sz w:val="20"/>
         </w:rPr>
       </w:pPr>
-      <w:r>
-        <w:rPr>
-          <w:sz w:val="20"/>
-        </w:rPr>
-        <w:t>8 primitive types + wrappers</w:t>
-      </w:r>
+      <w:proofErr w:type="spellStart"/>
+      <w:r>
+        <w:rPr>
+          <w:sz w:val="20"/>
+        </w:rPr>
+        <w:t>ObjectContracts</w:t>
+      </w:r>
+      <w:proofErr w:type="spellEnd"/>
+      <w:r>
+        <w:rPr>
+          <w:sz w:val="20"/>
+        </w:rPr>
+        <w:t xml:space="preserve">, </w:t>
+      </w:r>
+      <w:proofErr w:type="spellStart"/>
+      <w:r>
+        <w:rPr>
+          <w:sz w:val="20"/>
+        </w:rPr>
+        <w:t>Enums</w:t>
+      </w:r>
+      <w:proofErr w:type="spellEnd"/>
       <w:r>
         <w:rPr>
           <w:sz w:val="20"/>
@@ -3395,135 +3819,9 @@
         <w:rPr>
           <w:sz w:val="20"/>
         </w:rPr>
-        <w:t>BigDecimal</w:t>
-      </w:r>
-      <w:proofErr w:type="spellEnd"/>
-      <w:r>
-        <w:rPr>
-          <w:sz w:val="20"/>
-        </w:rPr>
-        <w:t xml:space="preserve">, </w:t>
-      </w:r>
-      <w:proofErr w:type="spellStart"/>
-      <w:r>
-        <w:rPr>
-          <w:sz w:val="20"/>
-        </w:rPr>
-        <w:t>BigInteger</w:t>
-      </w:r>
-      <w:proofErr w:type="spellEnd"/>
-      <w:r>
-        <w:rPr>
-          <w:sz w:val="20"/>
-        </w:rPr>
-        <w:t xml:space="preserve">; </w:t>
-      </w:r>
-      <w:proofErr w:type="spellStart"/>
-      <w:r>
-        <w:rPr>
-          <w:sz w:val="20"/>
-        </w:rPr>
-        <w:t>java.util.Date</w:t>
-      </w:r>
-      <w:proofErr w:type="spellEnd"/>
-      <w:r>
-        <w:rPr>
-          <w:sz w:val="20"/>
-        </w:rPr>
-        <w:t xml:space="preserve">, </w:t>
-      </w:r>
-      <w:proofErr w:type="spellStart"/>
-      <w:r>
-        <w:rPr>
-          <w:sz w:val="20"/>
-        </w:rPr>
-        <w:t>j</w:t>
-      </w:r>
-      <w:r>
-        <w:rPr>
-          <w:sz w:val="20"/>
-        </w:rPr>
-        <w:t>ava.sql</w:t>
-      </w:r>
-      <w:proofErr w:type="spellEnd"/>
-      <w:proofErr w:type="gramStart"/>
-      <w:r>
-        <w:rPr>
-          <w:sz w:val="20"/>
-        </w:rPr>
-        <w:t>.</w:t>
-      </w:r>
-      <w:r>
-        <w:rPr>
-          <w:sz w:val="20"/>
-        </w:rPr>
-        <w:t>{</w:t>
-      </w:r>
-      <w:proofErr w:type="spellStart"/>
-      <w:proofErr w:type="gramEnd"/>
-      <w:r>
-        <w:rPr>
-          <w:sz w:val="20"/>
-        </w:rPr>
-        <w:t>Date|Time|</w:t>
-      </w:r>
-      <w:r>
-        <w:rPr>
-          <w:sz w:val="20"/>
-        </w:rPr>
-        <w:t>Timestamp</w:t>
-      </w:r>
-      <w:proofErr w:type="spellEnd"/>
-      <w:r>
-        <w:rPr>
-          <w:sz w:val="20"/>
-        </w:rPr>
-        <w:t>}</w:t>
-      </w:r>
-      <w:r>
-        <w:rPr>
-          <w:sz w:val="20"/>
-        </w:rPr>
-        <w:t xml:space="preserve">; </w:t>
-      </w:r>
-      <w:proofErr w:type="spellStart"/>
-      <w:r>
-        <w:rPr>
-          <w:sz w:val="20"/>
-        </w:rPr>
-        <w:t>enums</w:t>
-      </w:r>
-      <w:proofErr w:type="spellEnd"/>
-      <w:r>
-        <w:rPr>
-          <w:sz w:val="20"/>
-        </w:rPr>
-        <w:t>;</w:t>
-      </w:r>
-      <w:r>
-        <w:rPr>
-          <w:sz w:val="20"/>
-        </w:rPr>
-        <w:t xml:space="preserve"> JODA dates;</w:t>
-      </w:r>
-      <w:r>
-        <w:rPr>
-          <w:sz w:val="20"/>
-        </w:rPr>
-        <w:t xml:space="preserve"> </w:t>
-      </w:r>
-      <w:r>
-        <w:rPr>
-          <w:sz w:val="20"/>
-        </w:rPr>
-        <w:t>org.apache.isis.value</w:t>
-      </w:r>
-      <w:r>
-        <w:rPr>
-          <w:sz w:val="20"/>
-        </w:rPr>
-        <w:t>.*</w:t>
-      </w:r>
+        <w:t>TranslatableString</w:t>
+      </w:r>
+      <w:proofErr w:type="spellEnd"/>
     </w:p>
     <w:p>
       <w:pPr>
@@ -3541,7 +3839,7 @@
           <w:i/>
           <w:sz w:val="26"/>
         </w:rPr>
-        <w:t>Applib</w:t>
+        <w:t>Config</w:t>
       </w:r>
       <w:proofErr w:type="spellEnd"/>
       <w:r>
@@ -3550,7 +3848,7 @@
           <w:i/>
           <w:sz w:val="26"/>
         </w:rPr>
-        <w:t xml:space="preserve"> Utility Classes</w:t>
+        <w:t xml:space="preserve"> Files</w:t>
       </w:r>
     </w:p>
     <w:p>
@@ -3560,80 +3858,6 @@
           <w:sz w:val="20"/>
         </w:rPr>
       </w:pPr>
-      <w:proofErr w:type="spellStart"/>
-      <w:r>
-        <w:rPr>
-          <w:sz w:val="20"/>
-        </w:rPr>
-        <w:t>ObjectContracts</w:t>
-      </w:r>
-      <w:proofErr w:type="spellEnd"/>
-      <w:r>
-        <w:rPr>
-          <w:sz w:val="20"/>
-        </w:rPr>
-        <w:t xml:space="preserve">, </w:t>
-      </w:r>
-      <w:proofErr w:type="spellStart"/>
-      <w:r>
-        <w:rPr>
-          <w:sz w:val="20"/>
-        </w:rPr>
-        <w:t>Enums</w:t>
-      </w:r>
-      <w:proofErr w:type="spellEnd"/>
-      <w:r>
-        <w:rPr>
-          <w:sz w:val="20"/>
-        </w:rPr>
-        <w:t xml:space="preserve">; </w:t>
-      </w:r>
-      <w:proofErr w:type="spellStart"/>
-      <w:r>
-        <w:rPr>
-          <w:sz w:val="20"/>
-        </w:rPr>
-        <w:t>TranslatableString</w:t>
-      </w:r>
-      <w:proofErr w:type="spellEnd"/>
-    </w:p>
-    <w:p>
-      <w:pPr>
-        <w:spacing w:before="120" w:after="60"/>
-        <w:rPr>
-          <w:b/>
-          <w:i/>
-          <w:sz w:val="26"/>
-        </w:rPr>
-      </w:pPr>
-      <w:proofErr w:type="spellStart"/>
-      <w:r>
-        <w:rPr>
-          <w:b/>
-          <w:i/>
-          <w:sz w:val="26"/>
-        </w:rPr>
-        <w:t>Config</w:t>
-      </w:r>
-      <w:proofErr w:type="spellEnd"/>
-      <w:r>
-        <w:rPr>
-          <w:b/>
-          <w:i/>
-          <w:sz w:val="26"/>
-        </w:rPr>
-        <w:t xml:space="preserve"> Files</w:t>
-      </w:r>
-    </w:p>
-    <w:p>
-      <w:pPr>
-        <w:spacing w:after="60"/>
-        <w:rPr>
-          <w:sz w:val="20"/>
-        </w:rPr>
-      </w:pPr>
-      <w:bookmarkStart w:id="0" w:name="_GoBack"/>
-      <w:bookmarkEnd w:id="0"/>
       <w:r>
         <w:rPr>
           <w:sz w:val="20"/>
@@ -5052,7 +5276,7 @@
 </file>
 
 <file path=customXml/itemProps1.xml><?xml version="1.0" encoding="utf-8"?>
-<ds:datastoreItem xmlns:ds="http://schemas.openxmlformats.org/officeDocument/2006/customXml" ds:itemID="{AD4F084B-AD6E-4AA5-8A37-5F447BCE3E03}">
+<ds:datastoreItem xmlns:ds="http://schemas.openxmlformats.org/officeDocument/2006/customXml" ds:itemID="{256CE23F-EFDF-4A56-8992-B0931C721314}">
   <ds:schemaRefs>
     <ds:schemaRef ds:uri="http://schemas.openxmlformats.org/officeDocument/2006/bibliography"/>
   </ds:schemaRefs>

</xml_diff>